<commit_message>
Scaling Fix with Celine
</commit_message>
<xml_diff>
--- a/Buster Pitch Guideline.docx
+++ b/Buster Pitch Guideline.docx
@@ -4,155 +4,170 @@
   <w:body>
     <w:p>
       <w:r>
-        <w:t>Buster.lu is a</w:t>
-      </w:r>
-      <w:r>
-        <w:t>n easy-to-use</w:t>
-      </w:r>
-      <w:r>
-        <w:t xml:space="preserve">, </w:t>
-      </w:r>
-      <w:r>
-        <w:t xml:space="preserve">website to know the live ETA of </w:t>
-      </w:r>
-      <w:r>
-        <w:t>Bus</w:t>
-      </w:r>
-      <w:r>
-        <w:t xml:space="preserve">es. It’s as simple as </w:t>
-      </w:r>
-      <w:r>
-        <w:t xml:space="preserve">typing in your bus </w:t>
-      </w:r>
-      <w:proofErr w:type="gramStart"/>
-      <w:r>
-        <w:t>stop, or</w:t>
-      </w:r>
-      <w:proofErr w:type="gramEnd"/>
-      <w:r>
-        <w:t xml:space="preserve"> selecting your stop with 1 click</w:t>
-      </w:r>
-      <w:r>
-        <w:t xml:space="preserve"> by using your location…</w:t>
-      </w:r>
-      <w:r>
-        <w:t xml:space="preserve"> </w:t>
-      </w:r>
-      <w:r>
-        <w:t>a</w:t>
-      </w:r>
-      <w:r>
-        <w:t xml:space="preserve">nd you’re off on your Bus Traveling needs. </w:t>
-      </w:r>
-      <w:r>
-        <w:t>It’s m</w:t>
-      </w:r>
-      <w:r>
-        <w:t>ade</w:t>
-      </w:r>
-      <w:r>
-        <w:t xml:space="preserve"> for</w:t>
-      </w:r>
-      <w:r>
-        <w:t xml:space="preserve"> </w:t>
-      </w:r>
-      <w:r>
-        <w:t xml:space="preserve">most of us… the </w:t>
-      </w:r>
-      <w:r>
-        <w:t>people who know which bus</w:t>
-      </w:r>
-      <w:r>
-        <w:t xml:space="preserve"> s</w:t>
-      </w:r>
-      <w:r>
-        <w:t>top and which bus</w:t>
-      </w:r>
-      <w:r>
-        <w:t xml:space="preserve"> to take</w:t>
-      </w:r>
-      <w:r>
-        <w:t xml:space="preserve"> but </w:t>
-      </w:r>
-      <w:r>
-        <w:t>who need to know the real time delays</w:t>
-      </w:r>
-      <w:r>
-        <w:t>.</w:t>
-      </w:r>
-      <w:r>
-        <w:t xml:space="preserve"> But it can also</w:t>
-      </w:r>
-      <w:r>
-        <w:t xml:space="preserve"> be used by tourists by using the map of the bus top </w:t>
-      </w:r>
-      <w:r>
-        <w:t>placed</w:t>
-      </w:r>
-      <w:r>
-        <w:t xml:space="preserve"> conveniently below.</w:t>
-      </w:r>
-      <w:r>
-        <w:t xml:space="preserve"> We made sure that whatever we made, would be beautiful.</w:t>
+        <w:t>Hi guys,</w:t>
       </w:r>
     </w:p>
     <w:p>
       <w:r>
-        <w:t xml:space="preserve">Imagine this, </w:t>
-      </w:r>
-      <w:r>
-        <w:t xml:space="preserve">you’re </w:t>
-      </w:r>
-      <w:r>
-        <w:t xml:space="preserve">enjoying a </w:t>
-      </w:r>
-      <w:r>
-        <w:t xml:space="preserve">warm cup of </w:t>
-      </w:r>
-      <w:r>
-        <w:t>coffee</w:t>
-      </w:r>
-      <w:r>
-        <w:t xml:space="preserve"> from your favorite Barista. </w:t>
-      </w:r>
-      <w:r>
-        <w:t xml:space="preserve">When suddenly </w:t>
-      </w:r>
-      <w:r>
-        <w:t>you realiz</w:t>
-      </w:r>
-      <w:r>
-        <w:t>ed</w:t>
-      </w:r>
-      <w:r>
-        <w:t xml:space="preserve"> you </w:t>
-      </w:r>
-      <w:proofErr w:type="gramStart"/>
-      <w:r>
-        <w:t>have to</w:t>
-      </w:r>
-      <w:proofErr w:type="gramEnd"/>
-      <w:r>
-        <w:t xml:space="preserve"> go stand for the bus in the cold and rain</w:t>
-      </w:r>
-      <w:r>
-        <w:t>. ONLY FOR IT TO BE 5 MINUITES LATE!? AND YOU COULD</w:t>
-      </w:r>
-      <w:r>
-        <w:t>’</w:t>
-      </w:r>
-      <w:r>
-        <w:t>VE ENJOYED YOUR COFFEE MORE!?</w:t>
+        <w:t xml:space="preserve">This </w:t>
       </w:r>
     </w:p>
     <w:p>
-      <w:r>
-        <w:t>This makes me, as the kids say, M</w:t>
-      </w:r>
       <w:bookmarkStart w:id="0" w:name="_GoBack"/>
       <w:bookmarkEnd w:id="0"/>
-      <w:r>
-        <w:t>ad AF</w:t>
+    </w:p>
+    <w:p>
+      <w:r>
+        <w:t>Buster.lu is a</w:t>
+      </w:r>
+      <w:r>
+        <w:t>n easy-to-use</w:t>
+      </w:r>
+      <w:r>
+        <w:t xml:space="preserve">, </w:t>
+      </w:r>
+      <w:r>
+        <w:t xml:space="preserve">website to know the live ETA of </w:t>
+      </w:r>
+      <w:r>
+        <w:t>Bus</w:t>
+      </w:r>
+      <w:r>
+        <w:t xml:space="preserve">es. It’s as simple as </w:t>
+      </w:r>
+      <w:r>
+        <w:t xml:space="preserve">typing in your bus </w:t>
+      </w:r>
+      <w:proofErr w:type="gramStart"/>
+      <w:r>
+        <w:t>stop, or</w:t>
+      </w:r>
+      <w:proofErr w:type="gramEnd"/>
+      <w:r>
+        <w:t xml:space="preserve"> selecting your stop with 1 click</w:t>
+      </w:r>
+      <w:r>
+        <w:t xml:space="preserve"> by using your location…</w:t>
+      </w:r>
+      <w:r>
+        <w:t xml:space="preserve"> </w:t>
+      </w:r>
+      <w:r>
+        <w:t>a</w:t>
+      </w:r>
+      <w:r>
+        <w:t xml:space="preserve">nd you’re off on your Bus Traveling needs. </w:t>
+      </w:r>
+      <w:r>
+        <w:t>It’s m</w:t>
+      </w:r>
+      <w:r>
+        <w:t>ade</w:t>
+      </w:r>
+      <w:r>
+        <w:t xml:space="preserve"> for</w:t>
+      </w:r>
+      <w:r>
+        <w:t xml:space="preserve"> </w:t>
+      </w:r>
+      <w:r>
+        <w:t xml:space="preserve">most of us… the </w:t>
+      </w:r>
+      <w:r>
+        <w:t>people who know which bus</w:t>
+      </w:r>
+      <w:r>
+        <w:t xml:space="preserve"> s</w:t>
+      </w:r>
+      <w:r>
+        <w:t>top and which bus</w:t>
+      </w:r>
+      <w:r>
+        <w:t xml:space="preserve"> to take</w:t>
+      </w:r>
+      <w:r>
+        <w:t xml:space="preserve"> but </w:t>
+      </w:r>
+      <w:r>
+        <w:t>who need to know the real time delays</w:t>
+      </w:r>
+      <w:r>
+        <w:t>.</w:t>
+      </w:r>
+      <w:r>
+        <w:t xml:space="preserve"> But it can also</w:t>
+      </w:r>
+      <w:r>
+        <w:t xml:space="preserve"> be used by tourists by using the map of the bus top </w:t>
+      </w:r>
+      <w:r>
+        <w:t>placed</w:t>
+      </w:r>
+      <w:r>
+        <w:t xml:space="preserve"> conveniently below.</w:t>
+      </w:r>
+      <w:r>
+        <w:t xml:space="preserve"> We made sure that whatever we made, would be beautiful.</w:t>
+      </w:r>
+    </w:p>
+    <w:p>
+      <w:r>
+        <w:t xml:space="preserve">Imagine this, </w:t>
+      </w:r>
+      <w:r>
+        <w:t xml:space="preserve">you’re </w:t>
+      </w:r>
+      <w:r>
+        <w:t xml:space="preserve">enjoying a </w:t>
+      </w:r>
+      <w:r>
+        <w:t xml:space="preserve">warm cup of </w:t>
+      </w:r>
+      <w:r>
+        <w:t>coffee</w:t>
+      </w:r>
+      <w:r>
+        <w:t xml:space="preserve"> from your favorite Barista. </w:t>
+      </w:r>
+      <w:r>
+        <w:t xml:space="preserve">When suddenly </w:t>
+      </w:r>
+      <w:r>
+        <w:t>you realiz</w:t>
+      </w:r>
+      <w:r>
+        <w:t>ed</w:t>
+      </w:r>
+      <w:r>
+        <w:t xml:space="preserve"> you </w:t>
+      </w:r>
+      <w:proofErr w:type="gramStart"/>
+      <w:r>
+        <w:t>have to</w:t>
+      </w:r>
+      <w:proofErr w:type="gramEnd"/>
+      <w:r>
+        <w:t xml:space="preserve"> go stand for the bus in the cold and rain</w:t>
+      </w:r>
+      <w:r>
+        <w:t>. ONLY FOR IT TO BE 5 MINUITES LATE!? AND YOU COULD</w:t>
+      </w:r>
+      <w:r>
+        <w:t>’</w:t>
+      </w:r>
+      <w:r>
+        <w:t>VE ENJOYED YOUR COFFEE MORE!?</w:t>
+      </w:r>
+    </w:p>
+    <w:p>
+      <w:r>
+        <w:t>Th</w:t>
+      </w:r>
+      <w:r>
+        <w:t>at</w:t>
+      </w:r>
+      <w:r>
+        <w:t xml:space="preserve"> makes me, as the kids say, Mad AF</w:t>
       </w:r>
     </w:p>
     <w:p>

</xml_diff>